<commit_message>
Completed the Ub Iwerks analysis paper
</commit_message>
<xml_diff>
--- a/Ub Iwerks History Analysis - Nathan Behunin.docx
+++ b/Ub Iwerks History Analysis - Nathan Behunin.docx
@@ -66,13 +66,41 @@
           <w:szCs w:val="24"/>
         </w:rPr>
       </w:pPr>
-      <w:r>
-        <w:rPr>
-          <w:rFonts w:ascii="Times New Roman" w:hAnsi="Times New Roman" w:cs="Times New Roman"/>
-          <w:sz w:val="24"/>
-          <w:szCs w:val="24"/>
-        </w:rPr>
-        <w:t>Ub Iwerks History Analysis</w:t>
+      <w:proofErr w:type="spellStart"/>
+      <w:r>
+        <w:rPr>
+          <w:rFonts w:ascii="Times New Roman" w:hAnsi="Times New Roman" w:cs="Times New Roman"/>
+          <w:sz w:val="24"/>
+          <w:szCs w:val="24"/>
+        </w:rPr>
+        <w:t>Ub</w:t>
+      </w:r>
+      <w:proofErr w:type="spellEnd"/>
+      <w:r>
+        <w:rPr>
+          <w:rFonts w:ascii="Times New Roman" w:hAnsi="Times New Roman" w:cs="Times New Roman"/>
+          <w:sz w:val="24"/>
+          <w:szCs w:val="24"/>
+        </w:rPr>
+        <w:t xml:space="preserve"> </w:t>
+      </w:r>
+      <w:proofErr w:type="spellStart"/>
+      <w:r>
+        <w:rPr>
+          <w:rFonts w:ascii="Times New Roman" w:hAnsi="Times New Roman" w:cs="Times New Roman"/>
+          <w:sz w:val="24"/>
+          <w:szCs w:val="24"/>
+        </w:rPr>
+        <w:t>Iwerks</w:t>
+      </w:r>
+      <w:proofErr w:type="spellEnd"/>
+      <w:r>
+        <w:rPr>
+          <w:rFonts w:ascii="Times New Roman" w:hAnsi="Times New Roman" w:cs="Times New Roman"/>
+          <w:sz w:val="24"/>
+          <w:szCs w:val="24"/>
+        </w:rPr>
+        <w:t xml:space="preserve"> History Analysis</w:t>
       </w:r>
     </w:p>
     <w:p>
@@ -91,7 +119,43 @@
           <w:szCs w:val="24"/>
         </w:rPr>
         <w:tab/>
-        <w:t>Looking at the many works produced by Ub Iwerks and Walt Disney over the years made me realize they both had this s</w:t>
+        <w:t xml:space="preserve">Looking at the many works produced by </w:t>
+      </w:r>
+      <w:proofErr w:type="spellStart"/>
+      <w:r>
+        <w:rPr>
+          <w:rFonts w:ascii="Times New Roman" w:hAnsi="Times New Roman" w:cs="Times New Roman"/>
+          <w:sz w:val="24"/>
+          <w:szCs w:val="24"/>
+        </w:rPr>
+        <w:t>Ub</w:t>
+      </w:r>
+      <w:proofErr w:type="spellEnd"/>
+      <w:r>
+        <w:rPr>
+          <w:rFonts w:ascii="Times New Roman" w:hAnsi="Times New Roman" w:cs="Times New Roman"/>
+          <w:sz w:val="24"/>
+          <w:szCs w:val="24"/>
+        </w:rPr>
+        <w:t xml:space="preserve"> </w:t>
+      </w:r>
+      <w:proofErr w:type="spellStart"/>
+      <w:r>
+        <w:rPr>
+          <w:rFonts w:ascii="Times New Roman" w:hAnsi="Times New Roman" w:cs="Times New Roman"/>
+          <w:sz w:val="24"/>
+          <w:szCs w:val="24"/>
+        </w:rPr>
+        <w:t>Iwerks</w:t>
+      </w:r>
+      <w:proofErr w:type="spellEnd"/>
+      <w:r>
+        <w:rPr>
+          <w:rFonts w:ascii="Times New Roman" w:hAnsi="Times New Roman" w:cs="Times New Roman"/>
+          <w:sz w:val="24"/>
+          <w:szCs w:val="24"/>
+        </w:rPr>
+        <w:t xml:space="preserve"> and Walt Disney over the years made me realize they both had this s</w:t>
       </w:r>
       <w:r>
         <w:rPr>
@@ -115,7 +179,25 @@
           <w:sz w:val="24"/>
           <w:szCs w:val="24"/>
         </w:rPr>
-        <w:t>and where they were, and they never seemed to stop coming up with new ideas and thinking outside the box. This idea is prevalent throughout the whole documentary and you could probably find a way to relate this to any event in Ub’s and Walt’s life.</w:t>
+        <w:t xml:space="preserve">and where they were, and they never seemed to stop coming up with new ideas and thinking outside the box. This idea is prevalent throughout the whole documentary and you could probably find a way to relate this to any event in </w:t>
+      </w:r>
+      <w:proofErr w:type="spellStart"/>
+      <w:r>
+        <w:rPr>
+          <w:rFonts w:ascii="Times New Roman" w:hAnsi="Times New Roman" w:cs="Times New Roman"/>
+          <w:sz w:val="24"/>
+          <w:szCs w:val="24"/>
+        </w:rPr>
+        <w:t>Ub’s</w:t>
+      </w:r>
+      <w:proofErr w:type="spellEnd"/>
+      <w:r>
+        <w:rPr>
+          <w:rFonts w:ascii="Times New Roman" w:hAnsi="Times New Roman" w:cs="Times New Roman"/>
+          <w:sz w:val="24"/>
+          <w:szCs w:val="24"/>
+        </w:rPr>
+        <w:t xml:space="preserve"> and Walt’s life.</w:t>
       </w:r>
     </w:p>
     <w:p>
@@ -134,7 +216,43 @@
           <w:szCs w:val="24"/>
         </w:rPr>
         <w:tab/>
-        <w:t xml:space="preserve">In the very beginning of the documentary we see Ub and Walt working together at the Pesmen-Rubin Art studio, and before it even goes into detail with that it mentions that both Ub and Walt had rough upbringings in terms of their ambitions with art. Without supportive parents, they most likely didn’t have any easy opportunities to get involved in the art business. Despite that trouble, they began working in an art studio together at the young age of 18. </w:t>
+        <w:t xml:space="preserve">In the very beginning of the documentary we see </w:t>
+      </w:r>
+      <w:proofErr w:type="spellStart"/>
+      <w:r>
+        <w:rPr>
+          <w:rFonts w:ascii="Times New Roman" w:hAnsi="Times New Roman" w:cs="Times New Roman"/>
+          <w:sz w:val="24"/>
+          <w:szCs w:val="24"/>
+        </w:rPr>
+        <w:t>Ub</w:t>
+      </w:r>
+      <w:proofErr w:type="spellEnd"/>
+      <w:r>
+        <w:rPr>
+          <w:rFonts w:ascii="Times New Roman" w:hAnsi="Times New Roman" w:cs="Times New Roman"/>
+          <w:sz w:val="24"/>
+          <w:szCs w:val="24"/>
+        </w:rPr>
+        <w:t xml:space="preserve"> and Walt working together at the Pesmen-Rubin Art studio, and before it even goes into detail with that it mentions that both </w:t>
+      </w:r>
+      <w:proofErr w:type="spellStart"/>
+      <w:r>
+        <w:rPr>
+          <w:rFonts w:ascii="Times New Roman" w:hAnsi="Times New Roman" w:cs="Times New Roman"/>
+          <w:sz w:val="24"/>
+          <w:szCs w:val="24"/>
+        </w:rPr>
+        <w:t>Ub</w:t>
+      </w:r>
+      <w:proofErr w:type="spellEnd"/>
+      <w:r>
+        <w:rPr>
+          <w:rFonts w:ascii="Times New Roman" w:hAnsi="Times New Roman" w:cs="Times New Roman"/>
+          <w:sz w:val="24"/>
+          <w:szCs w:val="24"/>
+        </w:rPr>
+        <w:t xml:space="preserve"> and Walt had rough upbringings in terms of their ambitions with art. Without supportive parents, they most likely didn’t have any easy opportunities to get involved in the art business. Despite that trouble, they began working in an art studio together at the young age of 18. </w:t>
       </w:r>
       <w:r>
         <w:rPr>
@@ -150,7 +268,25 @@
           <w:sz w:val="24"/>
           <w:szCs w:val="24"/>
         </w:rPr>
-        <w:t>This section really stands out to me as a generally unskilled college student who hasn’t had a real job yet. I couldn’t even imagine starting a company at such an early age and having the confidence to just start making things. Even now after many years of experience learning from professors and having support from friends and family I don’t think I have the willpower to make that big of a step in my life, but I suppose that reflects the kind of ambition from Ub and Walt that I admire.</w:t>
+        <w:t xml:space="preserve">This section really stands out to me as a generally unskilled college student who hasn’t had a real job yet. I couldn’t even imagine starting a company at such an early age and having the confidence to just start making things. Even now after many years of experience learning from professors and having support from friends and family I don’t think I have the willpower to make that big of a step in my life, but I suppose that reflects the kind of ambition from </w:t>
+      </w:r>
+      <w:proofErr w:type="spellStart"/>
+      <w:r>
+        <w:rPr>
+          <w:rFonts w:ascii="Times New Roman" w:hAnsi="Times New Roman" w:cs="Times New Roman"/>
+          <w:sz w:val="24"/>
+          <w:szCs w:val="24"/>
+        </w:rPr>
+        <w:t>Ub</w:t>
+      </w:r>
+      <w:proofErr w:type="spellEnd"/>
+      <w:r>
+        <w:rPr>
+          <w:rFonts w:ascii="Times New Roman" w:hAnsi="Times New Roman" w:cs="Times New Roman"/>
+          <w:sz w:val="24"/>
+          <w:szCs w:val="24"/>
+        </w:rPr>
+        <w:t xml:space="preserve"> and Walt that I admire.</w:t>
       </w:r>
     </w:p>
     <w:p>
@@ -169,15 +305,51 @@
           <w:szCs w:val="24"/>
         </w:rPr>
         <w:tab/>
-        <w:t>After starting their own studio and producing Laugh-O-Grams, Ub and Walt decided to get creative with the way their cartoons were produced and combined cartoons with a live action girl who went by the name of Alice. It seems they were almost a little TOO ambitious considering they went bankrupt shortly after. However, this didn’t stop them from moving forward. Walt, who only had about $40 and some copies of his work, traveled all the way to Califor</w:t>
-      </w:r>
-      <w:r>
-        <w:rPr>
-          <w:rFonts w:ascii="Times New Roman" w:hAnsi="Times New Roman" w:cs="Times New Roman"/>
-          <w:sz w:val="24"/>
-          <w:szCs w:val="24"/>
-        </w:rPr>
-        <w:t xml:space="preserve">nia to start a new life with his brother. Ub shortly joined them after. Putting myself in their shoes during these struggles, I’m not sure I would have any strength in me to not only start </w:t>
+        <w:t xml:space="preserve">After starting their own studio and producing Laugh-O-Grams, </w:t>
+      </w:r>
+      <w:proofErr w:type="spellStart"/>
+      <w:r>
+        <w:rPr>
+          <w:rFonts w:ascii="Times New Roman" w:hAnsi="Times New Roman" w:cs="Times New Roman"/>
+          <w:sz w:val="24"/>
+          <w:szCs w:val="24"/>
+        </w:rPr>
+        <w:t>Ub</w:t>
+      </w:r>
+      <w:proofErr w:type="spellEnd"/>
+      <w:r>
+        <w:rPr>
+          <w:rFonts w:ascii="Times New Roman" w:hAnsi="Times New Roman" w:cs="Times New Roman"/>
+          <w:sz w:val="24"/>
+          <w:szCs w:val="24"/>
+        </w:rPr>
+        <w:t xml:space="preserve"> and Walt decided to get creative with the way their cartoons were produced and combined cartoons with a live action girl who went by the name of Alice. It seems they were almost a little TOO ambitious considering they went bankrupt shortly after. However, this didn’t stop them from moving forward. Walt, who only had about $40 and some copies of his work, traveled all the way to Califor</w:t>
+      </w:r>
+      <w:r>
+        <w:rPr>
+          <w:rFonts w:ascii="Times New Roman" w:hAnsi="Times New Roman" w:cs="Times New Roman"/>
+          <w:sz w:val="24"/>
+          <w:szCs w:val="24"/>
+        </w:rPr>
+        <w:t xml:space="preserve">nia to start a new life with his brother. </w:t>
+      </w:r>
+      <w:proofErr w:type="spellStart"/>
+      <w:r>
+        <w:rPr>
+          <w:rFonts w:ascii="Times New Roman" w:hAnsi="Times New Roman" w:cs="Times New Roman"/>
+          <w:sz w:val="24"/>
+          <w:szCs w:val="24"/>
+        </w:rPr>
+        <w:t>Ub</w:t>
+      </w:r>
+      <w:proofErr w:type="spellEnd"/>
+      <w:r>
+        <w:rPr>
+          <w:rFonts w:ascii="Times New Roman" w:hAnsi="Times New Roman" w:cs="Times New Roman"/>
+          <w:sz w:val="24"/>
+          <w:szCs w:val="24"/>
+        </w:rPr>
+        <w:t xml:space="preserve"> shortly joined them after. Putting myself in their shoes during these struggles, I’m not sure I would have any strength in me to not only start </w:t>
       </w:r>
       <w:r>
         <w:rPr>
@@ -186,7 +358,41 @@
           <w:szCs w:val="24"/>
         </w:rPr>
         <w:lastRenderedPageBreak/>
-        <w:t>over, but to move to a completely different state and try it all again. Walt seemed to have very big plans and ideas sitting in the back of his head that he wanted to make a reality, and knowing Ub’s skills, he wanted to bring him along the ride.</w:t>
+        <w:t xml:space="preserve">over, but to move to a completely different state and try it all again. Walt seemed to have very big plans and ideas sitting in the back of his head that he wanted to make a reality, and knowing </w:t>
+      </w:r>
+      <w:proofErr w:type="spellStart"/>
+      <w:r>
+        <w:rPr>
+          <w:rFonts w:ascii="Times New Roman" w:hAnsi="Times New Roman" w:cs="Times New Roman"/>
+          <w:sz w:val="24"/>
+          <w:szCs w:val="24"/>
+        </w:rPr>
+        <w:t>Ub’s</w:t>
+      </w:r>
+      <w:proofErr w:type="spellEnd"/>
+      <w:r>
+        <w:rPr>
+          <w:rFonts w:ascii="Times New Roman" w:hAnsi="Times New Roman" w:cs="Times New Roman"/>
+          <w:sz w:val="24"/>
+          <w:szCs w:val="24"/>
+        </w:rPr>
+        <w:t xml:space="preserve"> skills, he wanted to bring him along </w:t>
+      </w:r>
+      <w:r>
+        <w:rPr>
+          <w:rFonts w:ascii="Times New Roman" w:hAnsi="Times New Roman" w:cs="Times New Roman"/>
+          <w:sz w:val="24"/>
+          <w:szCs w:val="24"/>
+        </w:rPr>
+        <w:t xml:space="preserve">for </w:t>
+      </w:r>
+      <w:r>
+        <w:rPr>
+          <w:rFonts w:ascii="Times New Roman" w:hAnsi="Times New Roman" w:cs="Times New Roman"/>
+          <w:sz w:val="24"/>
+          <w:szCs w:val="24"/>
+        </w:rPr>
+        <w:t>the ride.</w:t>
       </w:r>
     </w:p>
     <w:p>
@@ -206,8 +412,278 @@
         </w:rPr>
         <w:tab/>
       </w:r>
+      <w:r>
+        <w:rPr>
+          <w:rFonts w:ascii="Times New Roman" w:hAnsi="Times New Roman" w:cs="Times New Roman"/>
+          <w:sz w:val="24"/>
+          <w:szCs w:val="24"/>
+        </w:rPr>
+        <w:t>Not only were</w:t>
+      </w:r>
+      <w:r>
+        <w:rPr>
+          <w:rFonts w:ascii="Times New Roman" w:hAnsi="Times New Roman" w:cs="Times New Roman"/>
+          <w:sz w:val="24"/>
+          <w:szCs w:val="24"/>
+        </w:rPr>
+        <w:t xml:space="preserve"> Walt and </w:t>
+      </w:r>
+      <w:proofErr w:type="spellStart"/>
+      <w:r>
+        <w:rPr>
+          <w:rFonts w:ascii="Times New Roman" w:hAnsi="Times New Roman" w:cs="Times New Roman"/>
+          <w:sz w:val="24"/>
+          <w:szCs w:val="24"/>
+        </w:rPr>
+        <w:t>Ub</w:t>
+      </w:r>
+      <w:proofErr w:type="spellEnd"/>
+      <w:r>
+        <w:rPr>
+          <w:rFonts w:ascii="Times New Roman" w:hAnsi="Times New Roman" w:cs="Times New Roman"/>
+          <w:sz w:val="24"/>
+          <w:szCs w:val="24"/>
+        </w:rPr>
+        <w:t xml:space="preserve"> able to </w:t>
+      </w:r>
+      <w:r>
+        <w:rPr>
+          <w:rFonts w:ascii="Times New Roman" w:hAnsi="Times New Roman" w:cs="Times New Roman"/>
+          <w:sz w:val="24"/>
+          <w:szCs w:val="24"/>
+        </w:rPr>
+        <w:t xml:space="preserve">withstand their hardships, but they innovated and moved the industry in a completely new direction. The two artists brainstormed a character design for Mickey Mouse that ended up becoming one of the most symbolic characters of all time. They used Mickey as a character that had personality, emotions, and continuity that wasn’t a common practice used in animation at the time, but </w:t>
+      </w:r>
+      <w:proofErr w:type="spellStart"/>
+      <w:r>
+        <w:rPr>
+          <w:rFonts w:ascii="Times New Roman" w:hAnsi="Times New Roman" w:cs="Times New Roman"/>
+          <w:sz w:val="24"/>
+          <w:szCs w:val="24"/>
+        </w:rPr>
+        <w:t>Ub</w:t>
+      </w:r>
+      <w:proofErr w:type="spellEnd"/>
+      <w:r>
+        <w:rPr>
+          <w:rFonts w:ascii="Times New Roman" w:hAnsi="Times New Roman" w:cs="Times New Roman"/>
+          <w:sz w:val="24"/>
+          <w:szCs w:val="24"/>
+        </w:rPr>
+        <w:t xml:space="preserve"> and Walt wanted to achieve something bigger and more thought-provoking in their cartoons. After Mickey’s initial public acceptance and popularity, the innovation train didn’t stop rolling there. </w:t>
+      </w:r>
+      <w:proofErr w:type="spellStart"/>
+      <w:r>
+        <w:rPr>
+          <w:rFonts w:ascii="Times New Roman" w:hAnsi="Times New Roman" w:cs="Times New Roman"/>
+          <w:sz w:val="24"/>
+          <w:szCs w:val="24"/>
+        </w:rPr>
+        <w:t>Ub</w:t>
+      </w:r>
+      <w:proofErr w:type="spellEnd"/>
+      <w:r>
+        <w:rPr>
+          <w:rFonts w:ascii="Times New Roman" w:hAnsi="Times New Roman" w:cs="Times New Roman"/>
+          <w:sz w:val="24"/>
+          <w:szCs w:val="24"/>
+        </w:rPr>
+        <w:t xml:space="preserve"> and Walt knew they needed to push themselves even further to “wow” the audience, and that led to the very first use of video and audio synchronization in cartoons.</w:t>
+      </w:r>
+    </w:p>
+    <w:p>
+      <w:pPr>
+        <w:spacing w:line="360" w:lineRule="auto"/>
+        <w:rPr>
+          <w:rFonts w:ascii="Times New Roman" w:hAnsi="Times New Roman" w:cs="Times New Roman"/>
+          <w:sz w:val="24"/>
+          <w:szCs w:val="24"/>
+        </w:rPr>
+      </w:pPr>
+      <w:r>
+        <w:rPr>
+          <w:rFonts w:ascii="Times New Roman" w:hAnsi="Times New Roman" w:cs="Times New Roman"/>
+          <w:sz w:val="24"/>
+          <w:szCs w:val="24"/>
+        </w:rPr>
+        <w:tab/>
+        <w:t xml:space="preserve">Shortly after </w:t>
+      </w:r>
+      <w:proofErr w:type="spellStart"/>
+      <w:r>
+        <w:rPr>
+          <w:rFonts w:ascii="Times New Roman" w:hAnsi="Times New Roman" w:cs="Times New Roman"/>
+          <w:sz w:val="24"/>
+          <w:szCs w:val="24"/>
+        </w:rPr>
+        <w:t>Ub</w:t>
+      </w:r>
+      <w:proofErr w:type="spellEnd"/>
+      <w:r>
+        <w:rPr>
+          <w:rFonts w:ascii="Times New Roman" w:hAnsi="Times New Roman" w:cs="Times New Roman"/>
+          <w:sz w:val="24"/>
+          <w:szCs w:val="24"/>
+        </w:rPr>
+        <w:t xml:space="preserve"> left Walt Disney’s studio and started his own with Pat Powers, </w:t>
+      </w:r>
+      <w:proofErr w:type="spellStart"/>
+      <w:r>
+        <w:rPr>
+          <w:rFonts w:ascii="Times New Roman" w:hAnsi="Times New Roman" w:cs="Times New Roman"/>
+          <w:sz w:val="24"/>
+          <w:szCs w:val="24"/>
+        </w:rPr>
+        <w:t>Ub</w:t>
+      </w:r>
+      <w:proofErr w:type="spellEnd"/>
+      <w:r>
+        <w:rPr>
+          <w:rFonts w:ascii="Times New Roman" w:hAnsi="Times New Roman" w:cs="Times New Roman"/>
+          <w:sz w:val="24"/>
+          <w:szCs w:val="24"/>
+        </w:rPr>
+        <w:t xml:space="preserve"> wanted to improve the quality of the background movement and appearance that worked alongside the animated characters, so he came up with his own idea of a type of “3D camera” that took ideas from the vertical tower system and laid it out horizontally. He could then plan out how blurry the backgrounds should be (in terms of “focusing” on the characters), how fast they should move, and so on. </w:t>
+      </w:r>
+    </w:p>
+    <w:p>
+      <w:pPr>
+        <w:spacing w:line="360" w:lineRule="auto"/>
+        <w:rPr>
+          <w:rFonts w:ascii="Times New Roman" w:hAnsi="Times New Roman" w:cs="Times New Roman"/>
+          <w:sz w:val="24"/>
+          <w:szCs w:val="24"/>
+        </w:rPr>
+      </w:pPr>
+      <w:r>
+        <w:rPr>
+          <w:rFonts w:ascii="Times New Roman" w:hAnsi="Times New Roman" w:cs="Times New Roman"/>
+          <w:sz w:val="24"/>
+          <w:szCs w:val="24"/>
+        </w:rPr>
+        <w:tab/>
+        <w:t xml:space="preserve">Later in life when </w:t>
+      </w:r>
+      <w:proofErr w:type="spellStart"/>
+      <w:r>
+        <w:rPr>
+          <w:rFonts w:ascii="Times New Roman" w:hAnsi="Times New Roman" w:cs="Times New Roman"/>
+          <w:sz w:val="24"/>
+          <w:szCs w:val="24"/>
+        </w:rPr>
+        <w:t>Ub</w:t>
+      </w:r>
+      <w:proofErr w:type="spellEnd"/>
+      <w:r>
+        <w:rPr>
+          <w:rFonts w:ascii="Times New Roman" w:hAnsi="Times New Roman" w:cs="Times New Roman"/>
+          <w:sz w:val="24"/>
+          <w:szCs w:val="24"/>
+        </w:rPr>
+        <w:t xml:space="preserve"> was looking for new opportunities, </w:t>
+      </w:r>
+      <w:r>
+        <w:rPr>
+          <w:rFonts w:ascii="Times New Roman" w:hAnsi="Times New Roman" w:cs="Times New Roman"/>
+          <w:sz w:val="24"/>
+          <w:szCs w:val="24"/>
+        </w:rPr>
+        <w:t xml:space="preserve">he was accepted back into Walt’s studio, and of course, the innovation doesn’t stop there. He became one of the head components in developing the special visual effects in their department and improved some of the things that </w:t>
+      </w:r>
+      <w:proofErr w:type="spellStart"/>
+      <w:r>
+        <w:rPr>
+          <w:rFonts w:ascii="Times New Roman" w:hAnsi="Times New Roman" w:cs="Times New Roman"/>
+          <w:sz w:val="24"/>
+          <w:szCs w:val="24"/>
+        </w:rPr>
+        <w:t>Ub</w:t>
+      </w:r>
+      <w:proofErr w:type="spellEnd"/>
+      <w:r>
+        <w:rPr>
+          <w:rFonts w:ascii="Times New Roman" w:hAnsi="Times New Roman" w:cs="Times New Roman"/>
+          <w:sz w:val="24"/>
+          <w:szCs w:val="24"/>
+        </w:rPr>
+        <w:t xml:space="preserve"> and Walt had previously worked on such as the live-action integration. He also developed the xerographic process that allowed drawings to be printed directly into </w:t>
+      </w:r>
+      <w:proofErr w:type="spellStart"/>
+      <w:r>
+        <w:rPr>
+          <w:rFonts w:ascii="Times New Roman" w:hAnsi="Times New Roman" w:cs="Times New Roman"/>
+          <w:sz w:val="24"/>
+          <w:szCs w:val="24"/>
+        </w:rPr>
+        <w:t>cels</w:t>
+      </w:r>
+      <w:proofErr w:type="spellEnd"/>
+      <w:r>
+        <w:rPr>
+          <w:rFonts w:ascii="Times New Roman" w:hAnsi="Times New Roman" w:cs="Times New Roman"/>
+          <w:sz w:val="24"/>
+          <w:szCs w:val="24"/>
+        </w:rPr>
+        <w:t>, and eventually helped design some of the attractions that were featured in the Disney theme park.</w:t>
+      </w:r>
+    </w:p>
+    <w:p>
+      <w:pPr>
+        <w:spacing w:line="360" w:lineRule="auto"/>
+        <w:rPr>
+          <w:rFonts w:ascii="Times New Roman" w:hAnsi="Times New Roman" w:cs="Times New Roman"/>
+          <w:sz w:val="24"/>
+          <w:szCs w:val="24"/>
+        </w:rPr>
+      </w:pPr>
+      <w:r>
+        <w:rPr>
+          <w:rFonts w:ascii="Times New Roman" w:hAnsi="Times New Roman" w:cs="Times New Roman"/>
+          <w:sz w:val="24"/>
+          <w:szCs w:val="24"/>
+        </w:rPr>
+        <w:tab/>
+        <w:t xml:space="preserve">Despite the many challenges </w:t>
+      </w:r>
+      <w:proofErr w:type="spellStart"/>
+      <w:r>
+        <w:rPr>
+          <w:rFonts w:ascii="Times New Roman" w:hAnsi="Times New Roman" w:cs="Times New Roman"/>
+          <w:sz w:val="24"/>
+          <w:szCs w:val="24"/>
+        </w:rPr>
+        <w:t>Ub</w:t>
+      </w:r>
+      <w:proofErr w:type="spellEnd"/>
+      <w:r>
+        <w:rPr>
+          <w:rFonts w:ascii="Times New Roman" w:hAnsi="Times New Roman" w:cs="Times New Roman"/>
+          <w:sz w:val="24"/>
+          <w:szCs w:val="24"/>
+        </w:rPr>
+        <w:t xml:space="preserve"> faced in his life, his desire to come up with new ideas and innovate never stopped. Many of the things he worked on years ago changed the animation industry. He inspires me because I hope to one day have the same drive and ambition he does while facing similar challenges every day. I believe that similar desire is what will help me improve my abilities and creativity as I keep improving myself every day.</w:t>
+      </w:r>
       <w:bookmarkStart w:id="0" w:name="_GoBack"/>
       <w:bookmarkEnd w:id="0"/>
+    </w:p>
+    <w:p>
+      <w:pPr>
+        <w:spacing w:line="360" w:lineRule="auto"/>
+        <w:rPr>
+          <w:rFonts w:ascii="Times New Roman" w:hAnsi="Times New Roman" w:cs="Times New Roman"/>
+          <w:sz w:val="24"/>
+          <w:szCs w:val="24"/>
+        </w:rPr>
+      </w:pPr>
+      <w:r>
+        <w:rPr>
+          <w:rFonts w:ascii="Times New Roman" w:hAnsi="Times New Roman" w:cs="Times New Roman"/>
+          <w:sz w:val="24"/>
+          <w:szCs w:val="24"/>
+        </w:rPr>
+        <w:lastRenderedPageBreak/>
+        <w:tab/>
+      </w:r>
     </w:p>
     <w:sectPr>
       <w:pgSz w:w="12240" w:h="15840"/>

</xml_diff>